<commit_message>
Extra tickets + overzicht bijwerkt
</commit_message>
<xml_diff>
--- a/Kwaliteitshandboek.docx
+++ b/Kwaliteitshandboek.docx
@@ -244,7 +244,7 @@
       <w:pPr>
         <w:pStyle w:val="Kop1"/>
       </w:pPr>
-      <w:bookmarkStart w:id="2" w:name="_Toc73348596"/>
+      <w:bookmarkStart w:id="2" w:name="_Toc73516403"/>
       <w:r>
         <w:lastRenderedPageBreak/>
         <w:t xml:space="preserve">1 </w:t>
@@ -569,7 +569,7 @@
       <w:r>
         <w:fldChar w:fldCharType="separate"/>
       </w:r>
-      <w:hyperlink w:anchor="_Toc73348596" w:history="1">
+      <w:hyperlink w:anchor="_Toc73516403" w:history="1">
         <w:r>
           <w:rPr>
             <w:rStyle w:val="Hyperlink"/>
@@ -596,7 +596,7 @@
             <w:noProof/>
             <w:webHidden/>
           </w:rPr>
-          <w:instrText xml:space="preserve"> PAGEREF _Toc73348596 \h </w:instrText>
+          <w:instrText xml:space="preserve"> PAGEREF _Toc73516403 \h </w:instrText>
         </w:r>
         <w:r>
           <w:rPr>
@@ -639,7 +639,7 @@
           <w:lang w:eastAsia="nl-NL"/>
         </w:rPr>
       </w:pPr>
-      <w:hyperlink w:anchor="_Toc73348597" w:history="1">
+      <w:hyperlink w:anchor="_Toc73516404" w:history="1">
         <w:r>
           <w:rPr>
             <w:rStyle w:val="Hyperlink"/>
@@ -666,7 +666,7 @@
             <w:noProof/>
             <w:webHidden/>
           </w:rPr>
-          <w:instrText xml:space="preserve"> PAGEREF _Toc73348597 \h </w:instrText>
+          <w:instrText xml:space="preserve"> PAGEREF _Toc73516404 \h </w:instrText>
         </w:r>
         <w:r>
           <w:rPr>
@@ -709,13 +709,13 @@
           <w:lang w:eastAsia="nl-NL"/>
         </w:rPr>
       </w:pPr>
-      <w:hyperlink w:anchor="_Toc73348598" w:history="1">
+      <w:hyperlink w:anchor="_Toc73516405" w:history="1">
         <w:r>
           <w:rPr>
             <w:rStyle w:val="Hyperlink"/>
             <w:noProof/>
           </w:rPr>
-          <w:t>1 Over dit document</w:t>
+          <w:t>1 Over het project en de opdrachtgever</w:t>
         </w:r>
         <w:r>
           <w:rPr>
@@ -736,7 +736,7 @@
             <w:noProof/>
             <w:webHidden/>
           </w:rPr>
-          <w:instrText xml:space="preserve"> PAGEREF _Toc73348598 \h </w:instrText>
+          <w:instrText xml:space="preserve"> PAGEREF _Toc73516405 \h </w:instrText>
         </w:r>
         <w:r>
           <w:rPr>
@@ -757,6 +757,356 @@
             <w:webHidden/>
           </w:rPr>
           <w:t>4</w:t>
+        </w:r>
+        <w:r>
+          <w:rPr>
+            <w:noProof/>
+            <w:webHidden/>
+          </w:rPr>
+          <w:fldChar w:fldCharType="end"/>
+        </w:r>
+      </w:hyperlink>
+    </w:p>
+    <w:p>
+      <w:pPr>
+        <w:pStyle w:val="Inhopg1"/>
+        <w:tabs>
+          <w:tab w:val="right" w:leader="dot" w:pos="9062"/>
+        </w:tabs>
+        <w:rPr>
+          <w:rFonts w:eastAsiaTheme="minorEastAsia"/>
+          <w:noProof/>
+          <w:lang w:eastAsia="nl-NL"/>
+        </w:rPr>
+      </w:pPr>
+      <w:hyperlink w:anchor="_Toc73516406" w:history="1">
+        <w:r>
+          <w:rPr>
+            <w:rStyle w:val="Hyperlink"/>
+            <w:noProof/>
+          </w:rPr>
+          <w:t>3 Plaats van digitaal archief</w:t>
+        </w:r>
+        <w:r>
+          <w:rPr>
+            <w:noProof/>
+            <w:webHidden/>
+          </w:rPr>
+          <w:tab/>
+        </w:r>
+        <w:r>
+          <w:rPr>
+            <w:noProof/>
+            <w:webHidden/>
+          </w:rPr>
+          <w:fldChar w:fldCharType="begin"/>
+        </w:r>
+        <w:r>
+          <w:rPr>
+            <w:noProof/>
+            <w:webHidden/>
+          </w:rPr>
+          <w:instrText xml:space="preserve"> PAGEREF _Toc73516406 \h </w:instrText>
+        </w:r>
+        <w:r>
+          <w:rPr>
+            <w:noProof/>
+            <w:webHidden/>
+          </w:rPr>
+        </w:r>
+        <w:r>
+          <w:rPr>
+            <w:noProof/>
+            <w:webHidden/>
+          </w:rPr>
+          <w:fldChar w:fldCharType="separate"/>
+        </w:r>
+        <w:r>
+          <w:rPr>
+            <w:noProof/>
+            <w:webHidden/>
+          </w:rPr>
+          <w:t>6</w:t>
+        </w:r>
+        <w:r>
+          <w:rPr>
+            <w:noProof/>
+            <w:webHidden/>
+          </w:rPr>
+          <w:fldChar w:fldCharType="end"/>
+        </w:r>
+      </w:hyperlink>
+    </w:p>
+    <w:p>
+      <w:pPr>
+        <w:pStyle w:val="Inhopg1"/>
+        <w:tabs>
+          <w:tab w:val="right" w:leader="dot" w:pos="9062"/>
+        </w:tabs>
+        <w:rPr>
+          <w:rFonts w:eastAsiaTheme="minorEastAsia"/>
+          <w:noProof/>
+          <w:lang w:eastAsia="nl-NL"/>
+        </w:rPr>
+      </w:pPr>
+      <w:hyperlink w:anchor="_Toc73516407" w:history="1">
+        <w:r>
+          <w:rPr>
+            <w:rStyle w:val="Hyperlink"/>
+            <w:noProof/>
+          </w:rPr>
+          <w:t>5 Specificaties</w:t>
+        </w:r>
+        <w:r>
+          <w:rPr>
+            <w:noProof/>
+            <w:webHidden/>
+          </w:rPr>
+          <w:tab/>
+        </w:r>
+        <w:r>
+          <w:rPr>
+            <w:noProof/>
+            <w:webHidden/>
+          </w:rPr>
+          <w:fldChar w:fldCharType="begin"/>
+        </w:r>
+        <w:r>
+          <w:rPr>
+            <w:noProof/>
+            <w:webHidden/>
+          </w:rPr>
+          <w:instrText xml:space="preserve"> PAGEREF _Toc73516407 \h </w:instrText>
+        </w:r>
+        <w:r>
+          <w:rPr>
+            <w:noProof/>
+            <w:webHidden/>
+          </w:rPr>
+        </w:r>
+        <w:r>
+          <w:rPr>
+            <w:noProof/>
+            <w:webHidden/>
+          </w:rPr>
+          <w:fldChar w:fldCharType="separate"/>
+        </w:r>
+        <w:r>
+          <w:rPr>
+            <w:noProof/>
+            <w:webHidden/>
+          </w:rPr>
+          <w:t>7</w:t>
+        </w:r>
+        <w:r>
+          <w:rPr>
+            <w:noProof/>
+            <w:webHidden/>
+          </w:rPr>
+          <w:fldChar w:fldCharType="end"/>
+        </w:r>
+      </w:hyperlink>
+    </w:p>
+    <w:p>
+      <w:pPr>
+        <w:pStyle w:val="Inhopg1"/>
+        <w:tabs>
+          <w:tab w:val="right" w:leader="dot" w:pos="9062"/>
+        </w:tabs>
+        <w:rPr>
+          <w:rFonts w:eastAsiaTheme="minorEastAsia"/>
+          <w:noProof/>
+          <w:lang w:eastAsia="nl-NL"/>
+        </w:rPr>
+      </w:pPr>
+      <w:hyperlink w:anchor="_Toc73516408" w:history="1">
+        <w:r>
+          <w:rPr>
+            <w:rStyle w:val="Hyperlink"/>
+            <w:noProof/>
+          </w:rPr>
+          <w:t>6 Inloggegevens</w:t>
+        </w:r>
+        <w:r>
+          <w:rPr>
+            <w:noProof/>
+            <w:webHidden/>
+          </w:rPr>
+          <w:tab/>
+        </w:r>
+        <w:r>
+          <w:rPr>
+            <w:noProof/>
+            <w:webHidden/>
+          </w:rPr>
+          <w:fldChar w:fldCharType="begin"/>
+        </w:r>
+        <w:r>
+          <w:rPr>
+            <w:noProof/>
+            <w:webHidden/>
+          </w:rPr>
+          <w:instrText xml:space="preserve"> PAGEREF _Toc73516408 \h </w:instrText>
+        </w:r>
+        <w:r>
+          <w:rPr>
+            <w:noProof/>
+            <w:webHidden/>
+          </w:rPr>
+        </w:r>
+        <w:r>
+          <w:rPr>
+            <w:noProof/>
+            <w:webHidden/>
+          </w:rPr>
+          <w:fldChar w:fldCharType="separate"/>
+        </w:r>
+        <w:r>
+          <w:rPr>
+            <w:noProof/>
+            <w:webHidden/>
+          </w:rPr>
+          <w:t>8</w:t>
+        </w:r>
+        <w:r>
+          <w:rPr>
+            <w:noProof/>
+            <w:webHidden/>
+          </w:rPr>
+          <w:fldChar w:fldCharType="end"/>
+        </w:r>
+      </w:hyperlink>
+    </w:p>
+    <w:p>
+      <w:pPr>
+        <w:pStyle w:val="Inhopg1"/>
+        <w:tabs>
+          <w:tab w:val="right" w:leader="dot" w:pos="9062"/>
+        </w:tabs>
+        <w:rPr>
+          <w:rFonts w:eastAsiaTheme="minorEastAsia"/>
+          <w:noProof/>
+          <w:lang w:eastAsia="nl-NL"/>
+        </w:rPr>
+      </w:pPr>
+      <w:hyperlink w:anchor="_Toc73516409" w:history="1">
+        <w:r>
+          <w:rPr>
+            <w:rStyle w:val="Hyperlink"/>
+            <w:noProof/>
+          </w:rPr>
+          <w:t>7 Databasegegevens</w:t>
+        </w:r>
+        <w:r>
+          <w:rPr>
+            <w:noProof/>
+            <w:webHidden/>
+          </w:rPr>
+          <w:tab/>
+        </w:r>
+        <w:r>
+          <w:rPr>
+            <w:noProof/>
+            <w:webHidden/>
+          </w:rPr>
+          <w:fldChar w:fldCharType="begin"/>
+        </w:r>
+        <w:r>
+          <w:rPr>
+            <w:noProof/>
+            <w:webHidden/>
+          </w:rPr>
+          <w:instrText xml:space="preserve"> PAGEREF _Toc73516409 \h </w:instrText>
+        </w:r>
+        <w:r>
+          <w:rPr>
+            <w:noProof/>
+            <w:webHidden/>
+          </w:rPr>
+        </w:r>
+        <w:r>
+          <w:rPr>
+            <w:noProof/>
+            <w:webHidden/>
+          </w:rPr>
+          <w:fldChar w:fldCharType="separate"/>
+        </w:r>
+        <w:r>
+          <w:rPr>
+            <w:noProof/>
+            <w:webHidden/>
+          </w:rPr>
+          <w:t>9</w:t>
+        </w:r>
+        <w:r>
+          <w:rPr>
+            <w:noProof/>
+            <w:webHidden/>
+          </w:rPr>
+          <w:fldChar w:fldCharType="end"/>
+        </w:r>
+      </w:hyperlink>
+    </w:p>
+    <w:p>
+      <w:pPr>
+        <w:pStyle w:val="Inhopg1"/>
+        <w:tabs>
+          <w:tab w:val="right" w:leader="dot" w:pos="9062"/>
+        </w:tabs>
+        <w:rPr>
+          <w:rFonts w:eastAsiaTheme="minorEastAsia"/>
+          <w:noProof/>
+          <w:lang w:eastAsia="nl-NL"/>
+        </w:rPr>
+      </w:pPr>
+      <w:hyperlink w:anchor="_Toc73516410" w:history="1">
+        <w:r>
+          <w:rPr>
+            <w:rStyle w:val="Hyperlink"/>
+            <w:noProof/>
+          </w:rPr>
+          <w:t>8 Aanpassingen</w:t>
+        </w:r>
+        <w:r>
+          <w:rPr>
+            <w:noProof/>
+            <w:webHidden/>
+          </w:rPr>
+          <w:tab/>
+        </w:r>
+        <w:r>
+          <w:rPr>
+            <w:noProof/>
+            <w:webHidden/>
+          </w:rPr>
+          <w:fldChar w:fldCharType="begin"/>
+        </w:r>
+        <w:r>
+          <w:rPr>
+            <w:noProof/>
+            <w:webHidden/>
+          </w:rPr>
+          <w:instrText xml:space="preserve"> PAGEREF _Toc73516410 \h </w:instrText>
+        </w:r>
+        <w:r>
+          <w:rPr>
+            <w:noProof/>
+            <w:webHidden/>
+          </w:rPr>
+        </w:r>
+        <w:r>
+          <w:rPr>
+            <w:noProof/>
+            <w:webHidden/>
+          </w:rPr>
+          <w:fldChar w:fldCharType="separate"/>
+        </w:r>
+        <w:r>
+          <w:rPr>
+            <w:noProof/>
+            <w:webHidden/>
+          </w:rPr>
+          <w:t>10</w:t>
         </w:r>
         <w:r>
           <w:rPr>
@@ -779,13 +1129,15 @@
           <w:lang w:eastAsia="nl-NL"/>
         </w:rPr>
       </w:pPr>
-      <w:hyperlink w:anchor="_Toc73348599" w:history="1">
+      <w:hyperlink w:anchor="_Toc73516411" w:history="1">
         <w:r>
           <w:rPr>
             <w:rStyle w:val="Hyperlink"/>
-            <w:noProof/>
-          </w:rPr>
-          <w:t>2 Over het project en de opdrachtgever</w:t>
+            <w:rFonts w:eastAsia="Times New Roman"/>
+            <w:noProof/>
+            <w:lang w:eastAsia="nl-NL"/>
+          </w:rPr>
+          <w:t>1 Ticket: Data versturen los van scannen</w:t>
         </w:r>
         <w:r>
           <w:rPr>
@@ -806,7 +1158,7 @@
             <w:noProof/>
             <w:webHidden/>
           </w:rPr>
-          <w:instrText xml:space="preserve"> PAGEREF _Toc73348599 \h </w:instrText>
+          <w:instrText xml:space="preserve"> PAGEREF _Toc73516411 \h </w:instrText>
         </w:r>
         <w:r>
           <w:rPr>
@@ -826,7 +1178,79 @@
             <w:noProof/>
             <w:webHidden/>
           </w:rPr>
-          <w:t>4</w:t>
+          <w:t>10</w:t>
+        </w:r>
+        <w:r>
+          <w:rPr>
+            <w:noProof/>
+            <w:webHidden/>
+          </w:rPr>
+          <w:fldChar w:fldCharType="end"/>
+        </w:r>
+      </w:hyperlink>
+    </w:p>
+    <w:p>
+      <w:pPr>
+        <w:pStyle w:val="Inhopg2"/>
+        <w:tabs>
+          <w:tab w:val="right" w:leader="dot" w:pos="9062"/>
+        </w:tabs>
+        <w:rPr>
+          <w:rFonts w:eastAsiaTheme="minorEastAsia"/>
+          <w:noProof/>
+          <w:lang w:eastAsia="nl-NL"/>
+        </w:rPr>
+      </w:pPr>
+      <w:hyperlink w:anchor="_Toc73516412" w:history="1">
+        <w:r>
+          <w:rPr>
+            <w:rStyle w:val="Hyperlink"/>
+            <w:rFonts w:eastAsia="Times New Roman"/>
+            <w:noProof/>
+            <w:lang w:eastAsia="nl-NL"/>
+          </w:rPr>
+          <w:t>2 Ticket: Talen Verwijderen</w:t>
+        </w:r>
+        <w:r>
+          <w:rPr>
+            <w:noProof/>
+            <w:webHidden/>
+          </w:rPr>
+          <w:tab/>
+        </w:r>
+        <w:r>
+          <w:rPr>
+            <w:noProof/>
+            <w:webHidden/>
+          </w:rPr>
+          <w:fldChar w:fldCharType="begin"/>
+        </w:r>
+        <w:r>
+          <w:rPr>
+            <w:noProof/>
+            <w:webHidden/>
+          </w:rPr>
+          <w:instrText xml:space="preserve"> PAGEREF _Toc73516412 \h </w:instrText>
+        </w:r>
+        <w:r>
+          <w:rPr>
+            <w:noProof/>
+            <w:webHidden/>
+          </w:rPr>
+        </w:r>
+        <w:r>
+          <w:rPr>
+            <w:noProof/>
+            <w:webHidden/>
+          </w:rPr>
+          <w:fldChar w:fldCharType="separate"/>
+        </w:r>
+        <w:r>
+          <w:rPr>
+            <w:noProof/>
+            <w:webHidden/>
+          </w:rPr>
+          <w:t>11</w:t>
         </w:r>
         <w:r>
           <w:rPr>
@@ -849,13 +1273,21 @@
           <w:lang w:eastAsia="nl-NL"/>
         </w:rPr>
       </w:pPr>
-      <w:hyperlink w:anchor="_Toc73348600" w:history="1">
+      <w:hyperlink w:anchor="_Toc73516413" w:history="1">
         <w:r>
           <w:rPr>
             <w:rStyle w:val="Hyperlink"/>
             <w:noProof/>
           </w:rPr>
-          <w:t>3, 4 Plaats van digitaal archief, Source Code en versiebeheer</w:t>
+          <w:t xml:space="preserve">9 </w:t>
+        </w:r>
+        <w:r>
+          <w:rPr>
+            <w:rStyle w:val="Hyperlink"/>
+            <w:rFonts w:ascii="Times New Roman" w:hAnsi="Times New Roman"/>
+            <w:noProof/>
+          </w:rPr>
+          <w:t>Versiebeheer</w:t>
         </w:r>
         <w:r>
           <w:rPr>
@@ -876,7 +1308,7 @@
             <w:noProof/>
             <w:webHidden/>
           </w:rPr>
-          <w:instrText xml:space="preserve"> PAGEREF _Toc73348600 \h </w:instrText>
+          <w:instrText xml:space="preserve"> PAGEREF _Toc73516413 \h </w:instrText>
         </w:r>
         <w:r>
           <w:rPr>
@@ -896,7 +1328,148 @@
             <w:noProof/>
             <w:webHidden/>
           </w:rPr>
-          <w:t>6</w:t>
+          <w:t>12</w:t>
+        </w:r>
+        <w:r>
+          <w:rPr>
+            <w:noProof/>
+            <w:webHidden/>
+          </w:rPr>
+          <w:fldChar w:fldCharType="end"/>
+        </w:r>
+      </w:hyperlink>
+    </w:p>
+    <w:p>
+      <w:pPr>
+        <w:pStyle w:val="Inhopg2"/>
+        <w:tabs>
+          <w:tab w:val="right" w:leader="dot" w:pos="9062"/>
+        </w:tabs>
+        <w:rPr>
+          <w:rFonts w:eastAsiaTheme="minorEastAsia"/>
+          <w:noProof/>
+          <w:lang w:eastAsia="nl-NL"/>
+        </w:rPr>
+      </w:pPr>
+      <w:hyperlink w:anchor="_Toc73516414" w:history="1">
+        <w:r>
+          <w:rPr>
+            <w:rStyle w:val="Hyperlink"/>
+            <w:noProof/>
+          </w:rPr>
+          <w:t>1 GIT</w:t>
+        </w:r>
+        <w:r>
+          <w:rPr>
+            <w:noProof/>
+            <w:webHidden/>
+          </w:rPr>
+          <w:tab/>
+        </w:r>
+        <w:r>
+          <w:rPr>
+            <w:noProof/>
+            <w:webHidden/>
+          </w:rPr>
+          <w:fldChar w:fldCharType="begin"/>
+        </w:r>
+        <w:r>
+          <w:rPr>
+            <w:noProof/>
+            <w:webHidden/>
+          </w:rPr>
+          <w:instrText xml:space="preserve"> PAGEREF _Toc73516414 \h </w:instrText>
+        </w:r>
+        <w:r>
+          <w:rPr>
+            <w:noProof/>
+            <w:webHidden/>
+          </w:rPr>
+        </w:r>
+        <w:r>
+          <w:rPr>
+            <w:noProof/>
+            <w:webHidden/>
+          </w:rPr>
+          <w:fldChar w:fldCharType="separate"/>
+        </w:r>
+        <w:r>
+          <w:rPr>
+            <w:noProof/>
+            <w:webHidden/>
+          </w:rPr>
+          <w:t>12</w:t>
+        </w:r>
+        <w:r>
+          <w:rPr>
+            <w:noProof/>
+            <w:webHidden/>
+          </w:rPr>
+          <w:fldChar w:fldCharType="end"/>
+        </w:r>
+      </w:hyperlink>
+    </w:p>
+    <w:p>
+      <w:pPr>
+        <w:pStyle w:val="Inhopg2"/>
+        <w:tabs>
+          <w:tab w:val="right" w:leader="dot" w:pos="9062"/>
+        </w:tabs>
+        <w:rPr>
+          <w:rFonts w:eastAsiaTheme="minorEastAsia"/>
+          <w:noProof/>
+          <w:lang w:eastAsia="nl-NL"/>
+        </w:rPr>
+      </w:pPr>
+      <w:hyperlink w:anchor="_Toc73516415" w:history="1">
+        <w:r>
+          <w:rPr>
+            <w:rStyle w:val="Hyperlink"/>
+            <w:rFonts w:ascii="Times New Roman" w:hAnsi="Times New Roman"/>
+            <w:noProof/>
+          </w:rPr>
+          <w:t>2 Gebruik</w:t>
+        </w:r>
+        <w:r>
+          <w:rPr>
+            <w:noProof/>
+            <w:webHidden/>
+          </w:rPr>
+          <w:tab/>
+        </w:r>
+        <w:r>
+          <w:rPr>
+            <w:noProof/>
+            <w:webHidden/>
+          </w:rPr>
+          <w:fldChar w:fldCharType="begin"/>
+        </w:r>
+        <w:r>
+          <w:rPr>
+            <w:noProof/>
+            <w:webHidden/>
+          </w:rPr>
+          <w:instrText xml:space="preserve"> PAGEREF _Toc73516415 \h </w:instrText>
+        </w:r>
+        <w:r>
+          <w:rPr>
+            <w:noProof/>
+            <w:webHidden/>
+          </w:rPr>
+        </w:r>
+        <w:r>
+          <w:rPr>
+            <w:noProof/>
+            <w:webHidden/>
+          </w:rPr>
+          <w:fldChar w:fldCharType="separate"/>
+        </w:r>
+        <w:r>
+          <w:rPr>
+            <w:noProof/>
+            <w:webHidden/>
+          </w:rPr>
+          <w:t>12</w:t>
         </w:r>
         <w:r>
           <w:rPr>
@@ -919,13 +1492,13 @@
           <w:lang w:eastAsia="nl-NL"/>
         </w:rPr>
       </w:pPr>
-      <w:hyperlink w:anchor="_Toc73348601" w:history="1">
+      <w:hyperlink w:anchor="_Toc73516416" w:history="1">
         <w:r>
           <w:rPr>
             <w:rStyle w:val="Hyperlink"/>
             <w:noProof/>
           </w:rPr>
-          <w:t>5 Specificaties</w:t>
+          <w:t>10 Eisen</w:t>
         </w:r>
         <w:r>
           <w:rPr>
@@ -946,7 +1519,7 @@
             <w:noProof/>
             <w:webHidden/>
           </w:rPr>
-          <w:instrText xml:space="preserve"> PAGEREF _Toc73348601 \h </w:instrText>
+          <w:instrText xml:space="preserve"> PAGEREF _Toc73516416 \h </w:instrText>
         </w:r>
         <w:r>
           <w:rPr>
@@ -966,287 +1539,7 @@
             <w:noProof/>
             <w:webHidden/>
           </w:rPr>
-          <w:t>7</w:t>
-        </w:r>
-        <w:r>
-          <w:rPr>
-            <w:noProof/>
-            <w:webHidden/>
-          </w:rPr>
-          <w:fldChar w:fldCharType="end"/>
-        </w:r>
-      </w:hyperlink>
-    </w:p>
-    <w:p>
-      <w:pPr>
-        <w:pStyle w:val="Inhopg1"/>
-        <w:tabs>
-          <w:tab w:val="right" w:leader="dot" w:pos="9062"/>
-        </w:tabs>
-        <w:rPr>
-          <w:rFonts w:eastAsiaTheme="minorEastAsia"/>
-          <w:noProof/>
-          <w:lang w:eastAsia="nl-NL"/>
-        </w:rPr>
-      </w:pPr>
-      <w:hyperlink w:anchor="_Toc73348602" w:history="1">
-        <w:r>
-          <w:rPr>
-            <w:rStyle w:val="Hyperlink"/>
-            <w:noProof/>
-          </w:rPr>
-          <w:t>6 Inloggegevens</w:t>
-        </w:r>
-        <w:r>
-          <w:rPr>
-            <w:noProof/>
-            <w:webHidden/>
-          </w:rPr>
-          <w:tab/>
-        </w:r>
-        <w:r>
-          <w:rPr>
-            <w:noProof/>
-            <w:webHidden/>
-          </w:rPr>
-          <w:fldChar w:fldCharType="begin"/>
-        </w:r>
-        <w:r>
-          <w:rPr>
-            <w:noProof/>
-            <w:webHidden/>
-          </w:rPr>
-          <w:instrText xml:space="preserve"> PAGEREF _Toc73348602 \h </w:instrText>
-        </w:r>
-        <w:r>
-          <w:rPr>
-            <w:noProof/>
-            <w:webHidden/>
-          </w:rPr>
-        </w:r>
-        <w:r>
-          <w:rPr>
-            <w:noProof/>
-            <w:webHidden/>
-          </w:rPr>
-          <w:fldChar w:fldCharType="separate"/>
-        </w:r>
-        <w:r>
-          <w:rPr>
-            <w:noProof/>
-            <w:webHidden/>
-          </w:rPr>
-          <w:t>8</w:t>
-        </w:r>
-        <w:r>
-          <w:rPr>
-            <w:noProof/>
-            <w:webHidden/>
-          </w:rPr>
-          <w:fldChar w:fldCharType="end"/>
-        </w:r>
-      </w:hyperlink>
-    </w:p>
-    <w:p>
-      <w:pPr>
-        <w:pStyle w:val="Inhopg1"/>
-        <w:tabs>
-          <w:tab w:val="right" w:leader="dot" w:pos="9062"/>
-        </w:tabs>
-        <w:rPr>
-          <w:rFonts w:eastAsiaTheme="minorEastAsia"/>
-          <w:noProof/>
-          <w:lang w:eastAsia="nl-NL"/>
-        </w:rPr>
-      </w:pPr>
-      <w:hyperlink w:anchor="_Toc73348603" w:history="1">
-        <w:r>
-          <w:rPr>
-            <w:rStyle w:val="Hyperlink"/>
-            <w:noProof/>
-          </w:rPr>
-          <w:t>7 Databasegegevens</w:t>
-        </w:r>
-        <w:r>
-          <w:rPr>
-            <w:noProof/>
-            <w:webHidden/>
-          </w:rPr>
-          <w:tab/>
-        </w:r>
-        <w:r>
-          <w:rPr>
-            <w:noProof/>
-            <w:webHidden/>
-          </w:rPr>
-          <w:fldChar w:fldCharType="begin"/>
-        </w:r>
-        <w:r>
-          <w:rPr>
-            <w:noProof/>
-            <w:webHidden/>
-          </w:rPr>
-          <w:instrText xml:space="preserve"> PAGEREF _Toc73348603 \h </w:instrText>
-        </w:r>
-        <w:r>
-          <w:rPr>
-            <w:noProof/>
-            <w:webHidden/>
-          </w:rPr>
-        </w:r>
-        <w:r>
-          <w:rPr>
-            <w:noProof/>
-            <w:webHidden/>
-          </w:rPr>
-          <w:fldChar w:fldCharType="separate"/>
-        </w:r>
-        <w:r>
-          <w:rPr>
-            <w:noProof/>
-            <w:webHidden/>
-          </w:rPr>
-          <w:t>9</w:t>
-        </w:r>
-        <w:r>
-          <w:rPr>
-            <w:noProof/>
-            <w:webHidden/>
-          </w:rPr>
-          <w:fldChar w:fldCharType="end"/>
-        </w:r>
-      </w:hyperlink>
-    </w:p>
-    <w:p>
-      <w:pPr>
-        <w:pStyle w:val="Inhopg1"/>
-        <w:tabs>
-          <w:tab w:val="right" w:leader="dot" w:pos="9062"/>
-        </w:tabs>
-        <w:rPr>
-          <w:rFonts w:eastAsiaTheme="minorEastAsia"/>
-          <w:noProof/>
-          <w:lang w:eastAsia="nl-NL"/>
-        </w:rPr>
-      </w:pPr>
-      <w:hyperlink w:anchor="_Toc73348604" w:history="1">
-        <w:r>
-          <w:rPr>
-            <w:rStyle w:val="Hyperlink"/>
-            <w:noProof/>
-          </w:rPr>
-          <w:t>8 Aanpassingen</w:t>
-        </w:r>
-        <w:r>
-          <w:rPr>
-            <w:noProof/>
-            <w:webHidden/>
-          </w:rPr>
-          <w:tab/>
-        </w:r>
-        <w:r>
-          <w:rPr>
-            <w:noProof/>
-            <w:webHidden/>
-          </w:rPr>
-          <w:fldChar w:fldCharType="begin"/>
-        </w:r>
-        <w:r>
-          <w:rPr>
-            <w:noProof/>
-            <w:webHidden/>
-          </w:rPr>
-          <w:instrText xml:space="preserve"> PAGEREF _Toc73348604 \h </w:instrText>
-        </w:r>
-        <w:r>
-          <w:rPr>
-            <w:noProof/>
-            <w:webHidden/>
-          </w:rPr>
-        </w:r>
-        <w:r>
-          <w:rPr>
-            <w:noProof/>
-            <w:webHidden/>
-          </w:rPr>
-          <w:fldChar w:fldCharType="separate"/>
-        </w:r>
-        <w:r>
-          <w:rPr>
-            <w:noProof/>
-            <w:webHidden/>
-          </w:rPr>
-          <w:t>10</w:t>
-        </w:r>
-        <w:r>
-          <w:rPr>
-            <w:noProof/>
-            <w:webHidden/>
-          </w:rPr>
-          <w:fldChar w:fldCharType="end"/>
-        </w:r>
-      </w:hyperlink>
-    </w:p>
-    <w:p>
-      <w:pPr>
-        <w:pStyle w:val="Inhopg1"/>
-        <w:tabs>
-          <w:tab w:val="right" w:leader="dot" w:pos="9062"/>
-        </w:tabs>
-        <w:rPr>
-          <w:rFonts w:eastAsiaTheme="minorEastAsia"/>
-          <w:noProof/>
-          <w:lang w:eastAsia="nl-NL"/>
-        </w:rPr>
-      </w:pPr>
-      <w:hyperlink w:anchor="_Toc73348605" w:history="1">
-        <w:r>
-          <w:rPr>
-            <w:rStyle w:val="Hyperlink"/>
-            <w:noProof/>
-          </w:rPr>
-          <w:t>9 Eisen</w:t>
-        </w:r>
-        <w:r>
-          <w:rPr>
-            <w:noProof/>
-            <w:webHidden/>
-          </w:rPr>
-          <w:tab/>
-        </w:r>
-        <w:r>
-          <w:rPr>
-            <w:noProof/>
-            <w:webHidden/>
-          </w:rPr>
-          <w:fldChar w:fldCharType="begin"/>
-        </w:r>
-        <w:r>
-          <w:rPr>
-            <w:noProof/>
-            <w:webHidden/>
-          </w:rPr>
-          <w:instrText xml:space="preserve"> PAGEREF _Toc73348605 \h </w:instrText>
-        </w:r>
-        <w:r>
-          <w:rPr>
-            <w:noProof/>
-            <w:webHidden/>
-          </w:rPr>
-        </w:r>
-        <w:r>
-          <w:rPr>
-            <w:noProof/>
-            <w:webHidden/>
-          </w:rPr>
-          <w:fldChar w:fldCharType="separate"/>
-        </w:r>
-        <w:r>
-          <w:rPr>
-            <w:noProof/>
-            <w:webHidden/>
-          </w:rPr>
-          <w:t>11</w:t>
+          <w:t>13</w:t>
         </w:r>
         <w:r>
           <w:rPr>
@@ -1278,12 +1571,14 @@
       <w:r>
         <w:br w:type="page"/>
       </w:r>
+      <w:bookmarkStart w:id="4" w:name="_GoBack"/>
+      <w:bookmarkEnd w:id="4"/>
     </w:p>
     <w:p>
       <w:pPr>
         <w:pStyle w:val="Kop1"/>
       </w:pPr>
-      <w:bookmarkStart w:id="4" w:name="_Toc73348597"/>
+      <w:bookmarkStart w:id="5" w:name="_Toc73516404"/>
       <w:r>
         <w:lastRenderedPageBreak/>
         <w:t xml:space="preserve">2 </w:t>
@@ -1292,7 +1587,7 @@
         <w:t>Inleiding</w:t>
       </w:r>
       <w:bookmarkEnd w:id="3"/>
-      <w:bookmarkEnd w:id="4"/>
+      <w:bookmarkEnd w:id="5"/>
     </w:p>
     <w:p>
       <w:r>
@@ -1303,8 +1598,8 @@
       <w:pPr>
         <w:pStyle w:val="Kop2"/>
       </w:pPr>
-      <w:bookmarkStart w:id="5" w:name="_Toc72831413"/>
-      <w:bookmarkStart w:id="6" w:name="_Toc73348599"/>
+      <w:bookmarkStart w:id="6" w:name="_Toc72831413"/>
+      <w:bookmarkStart w:id="7" w:name="_Toc73516405"/>
       <w:r>
         <w:t>1</w:t>
       </w:r>
@@ -1314,8 +1609,8 @@
       <w:r>
         <w:t>Over het project en de opdrachtgever</w:t>
       </w:r>
-      <w:bookmarkEnd w:id="5"/>
       <w:bookmarkEnd w:id="6"/>
+      <w:bookmarkEnd w:id="7"/>
     </w:p>
     <w:p>
       <w:pPr>
@@ -1566,12 +1861,12 @@
       <w:pPr>
         <w:pStyle w:val="Kop1"/>
       </w:pPr>
-      <w:bookmarkStart w:id="7" w:name="_Toc73348600"/>
+      <w:bookmarkStart w:id="8" w:name="_Toc73516406"/>
       <w:r>
         <w:lastRenderedPageBreak/>
         <w:t>3 Plaats van digitaal archief</w:t>
       </w:r>
-      <w:bookmarkEnd w:id="7"/>
+      <w:bookmarkEnd w:id="8"/>
     </w:p>
     <w:p>
       <w:r>
@@ -1611,7 +1906,6 @@
           <w:szCs w:val="32"/>
         </w:rPr>
       </w:pPr>
-      <w:bookmarkStart w:id="8" w:name="_Toc73348601"/>
       <w:r>
         <w:br w:type="page"/>
       </w:r>
@@ -1620,11 +1914,12 @@
       <w:pPr>
         <w:pStyle w:val="Kop1"/>
       </w:pPr>
+      <w:bookmarkStart w:id="9" w:name="_Toc73516407"/>
       <w:r>
         <w:lastRenderedPageBreak/>
         <w:t>5 Specificaties</w:t>
       </w:r>
-      <w:bookmarkEnd w:id="8"/>
+      <w:bookmarkEnd w:id="9"/>
     </w:p>
     <w:p>
       <w:r>
@@ -1692,12 +1987,12 @@
       <w:pPr>
         <w:pStyle w:val="Kop1"/>
       </w:pPr>
-      <w:bookmarkStart w:id="9" w:name="_Toc73348602"/>
+      <w:bookmarkStart w:id="10" w:name="_Toc73516408"/>
       <w:r>
         <w:lastRenderedPageBreak/>
         <w:t>6 Inloggegevens</w:t>
       </w:r>
-      <w:bookmarkEnd w:id="9"/>
+      <w:bookmarkEnd w:id="10"/>
     </w:p>
     <w:p>
       <w:pPr>
@@ -1838,12 +2133,12 @@
       <w:pPr>
         <w:pStyle w:val="Kop1"/>
       </w:pPr>
-      <w:bookmarkStart w:id="10" w:name="_Toc73348603"/>
+      <w:bookmarkStart w:id="11" w:name="_Toc73516409"/>
       <w:r>
         <w:lastRenderedPageBreak/>
         <w:t>7 Databasegegevens</w:t>
       </w:r>
-      <w:bookmarkEnd w:id="10"/>
+      <w:bookmarkEnd w:id="11"/>
     </w:p>
     <w:p>
       <w:pPr>
@@ -2480,12 +2775,12 @@
       <w:pPr>
         <w:pStyle w:val="Kop1"/>
       </w:pPr>
-      <w:bookmarkStart w:id="11" w:name="_Toc73348604"/>
+      <w:bookmarkStart w:id="12" w:name="_Toc73516410"/>
       <w:r>
         <w:lastRenderedPageBreak/>
         <w:t>8 Aanpassingen</w:t>
       </w:r>
-      <w:bookmarkEnd w:id="11"/>
+      <w:bookmarkEnd w:id="12"/>
     </w:p>
     <w:p>
       <w:pPr>
@@ -2529,11 +2824,19 @@
           <w:lang w:eastAsia="nl-NL"/>
         </w:rPr>
       </w:pPr>
+      <w:bookmarkStart w:id="13" w:name="_Toc73516411"/>
       <w:r>
         <w:rPr>
           <w:rFonts w:eastAsia="Times New Roman"/>
           <w:lang w:eastAsia="nl-NL"/>
         </w:rPr>
+        <w:t xml:space="preserve">1 </w:t>
+      </w:r>
+      <w:r>
+        <w:rPr>
+          <w:rFonts w:eastAsia="Times New Roman"/>
+          <w:lang w:eastAsia="nl-NL"/>
+        </w:rPr>
         <w:t>Ticket: Data versturen los</w:t>
       </w:r>
       <w:r>
@@ -2543,6 +2846,7 @@
         </w:rPr>
         <w:t xml:space="preserve"> van scannen</w:t>
       </w:r>
+      <w:bookmarkEnd w:id="13"/>
     </w:p>
     <w:p>
       <w:pPr>
@@ -2626,14 +2930,27 @@
       <w:r>
         <w:t xml:space="preserve">Figuur </w:t>
       </w:r>
-      <w:fldSimple w:instr=" SEQ Figuur \* ARABIC ">
-        <w:r>
-          <w:rPr>
-            <w:noProof/>
-          </w:rPr>
-          <w:t>1</w:t>
-        </w:r>
-      </w:fldSimple>
+      <w:r>
+        <w:fldChar w:fldCharType="begin"/>
+      </w:r>
+      <w:r>
+        <w:instrText xml:space="preserve"> SEQ Figuur \* ARABIC </w:instrText>
+      </w:r>
+      <w:r>
+        <w:fldChar w:fldCharType="separate"/>
+      </w:r>
+      <w:r>
+        <w:rPr>
+          <w:noProof/>
+        </w:rPr>
+        <w:t>1</w:t>
+      </w:r>
+      <w:r>
+        <w:rPr>
+          <w:noProof/>
+        </w:rPr>
+        <w:fldChar w:fldCharType="end"/>
+      </w:r>
       <w:r>
         <w:t xml:space="preserve"> Nieuwe versie met verzend knop</w:t>
       </w:r>
@@ -2720,14 +3037,27 @@
       <w:r>
         <w:t xml:space="preserve">Figuur </w:t>
       </w:r>
-      <w:fldSimple w:instr=" SEQ Figuur \* ARABIC ">
-        <w:r>
-          <w:rPr>
-            <w:noProof/>
-          </w:rPr>
-          <w:t>2</w:t>
-        </w:r>
-      </w:fldSimple>
+      <w:r>
+        <w:fldChar w:fldCharType="begin"/>
+      </w:r>
+      <w:r>
+        <w:instrText xml:space="preserve"> SEQ Figuur \* ARABIC </w:instrText>
+      </w:r>
+      <w:r>
+        <w:fldChar w:fldCharType="separate"/>
+      </w:r>
+      <w:r>
+        <w:rPr>
+          <w:noProof/>
+        </w:rPr>
+        <w:t>2</w:t>
+      </w:r>
+      <w:r>
+        <w:rPr>
+          <w:noProof/>
+        </w:rPr>
+        <w:fldChar w:fldCharType="end"/>
+      </w:r>
       <w:r>
         <w:t xml:space="preserve"> Oude versie zonder verzend knop</w:t>
       </w:r>
@@ -2777,160 +3107,63 @@
     </w:p>
     <w:p>
       <w:pPr>
-        <w:pStyle w:val="Kop1"/>
-        <w:rPr>
-          <w:rFonts w:ascii="Times New Roman" w:hAnsi="Times New Roman"/>
-        </w:rPr>
-      </w:pPr>
-      <w:r>
-        <w:br w:type="page"/>
-      </w:r>
-      <w:bookmarkStart w:id="12" w:name="_Toc71100501"/>
-      <w:bookmarkStart w:id="13" w:name="_Toc70937434"/>
-      <w:bookmarkStart w:id="14" w:name="_Toc70933395"/>
-      <w:r>
-        <w:rPr>
-          <w:rFonts w:ascii="Times New Roman" w:hAnsi="Times New Roman"/>
+        <w:pStyle w:val="Kop2"/>
+        <w:rPr>
+          <w:rFonts w:eastAsia="Times New Roman"/>
+          <w:lang w:eastAsia="nl-NL"/>
+        </w:rPr>
+      </w:pPr>
+      <w:bookmarkStart w:id="14" w:name="_Toc73516412"/>
+      <w:r>
+        <w:rPr>
+          <w:rFonts w:eastAsia="Times New Roman"/>
+          <w:lang w:eastAsia="nl-NL"/>
         </w:rPr>
         <w:lastRenderedPageBreak/>
-        <w:t>Versiebeheer</w:t>
-      </w:r>
-      <w:bookmarkEnd w:id="12"/>
-      <w:bookmarkEnd w:id="13"/>
+        <w:t xml:space="preserve">2 </w:t>
+      </w:r>
+      <w:r>
+        <w:rPr>
+          <w:rFonts w:eastAsia="Times New Roman"/>
+          <w:lang w:eastAsia="nl-NL"/>
+        </w:rPr>
+        <w:t xml:space="preserve">Ticket: </w:t>
+      </w:r>
+      <w:r>
+        <w:rPr>
+          <w:rFonts w:eastAsia="Times New Roman"/>
+          <w:lang w:eastAsia="nl-NL"/>
+        </w:rPr>
+        <w:t>Talen Verwijderen</w:t>
+      </w:r>
       <w:bookmarkEnd w:id="14"/>
     </w:p>
     <w:p>
       <w:pPr>
         <w:rPr>
-          <w:rFonts w:ascii="Times New Roman" w:hAnsi="Times New Roman" w:cs="Times New Roman"/>
-        </w:rPr>
-      </w:pPr>
-      <w:r>
-        <w:rPr>
-          <w:rFonts w:ascii="Times New Roman" w:hAnsi="Times New Roman" w:cs="Times New Roman"/>
-        </w:rPr>
-        <w:t>In deze paragraaf wordt beschreven hoe en waar het versiebeheer wordt bijgehouden.</w:t>
-      </w:r>
-    </w:p>
-    <w:p>
-      <w:pPr>
-        <w:rPr>
-          <w:rFonts w:ascii="Times New Roman" w:hAnsi="Times New Roman" w:cs="Times New Roman"/>
-        </w:rPr>
-      </w:pPr>
-    </w:p>
-    <w:p>
-      <w:pPr>
-        <w:pStyle w:val="Kop2"/>
-      </w:pPr>
-      <w:bookmarkStart w:id="15" w:name="_Toc71100502"/>
-      <w:bookmarkStart w:id="16" w:name="_Toc70937435"/>
-      <w:r>
-        <w:t>GIT</w:t>
-      </w:r>
-      <w:bookmarkEnd w:id="15"/>
-      <w:bookmarkEnd w:id="16"/>
-    </w:p>
-    <w:p>
-      <w:pPr>
-        <w:rPr>
-          <w:rFonts w:ascii="Times New Roman" w:hAnsi="Times New Roman" w:cs="Times New Roman"/>
-        </w:rPr>
-      </w:pPr>
-      <w:r>
-        <w:rPr>
-          <w:rFonts w:ascii="Times New Roman" w:hAnsi="Times New Roman" w:cs="Times New Roman"/>
-        </w:rPr>
-        <w:t>Zoals eerder behandeld is voor het bijhouden van verschillende versies van het project en de bijkomende documenten GIT gebruikt. GIT maakt het mogelijk om onderscheid te maken tussen de verschillende versies en zorgt ervoor dat je de code kunt aanpassen zonder dat dit meteen de andere versies beïnvloed.</w:t>
-      </w:r>
-    </w:p>
-    <w:p>
-      <w:pPr>
-        <w:rPr>
-          <w:rFonts w:ascii="Times New Roman" w:hAnsi="Times New Roman" w:cs="Times New Roman"/>
-        </w:rPr>
-      </w:pPr>
-    </w:p>
-    <w:p>
-      <w:pPr>
-        <w:pStyle w:val="Kop2"/>
-        <w:rPr>
-          <w:rFonts w:ascii="Times New Roman" w:hAnsi="Times New Roman" w:cs="Times New Roman"/>
-        </w:rPr>
-      </w:pPr>
-      <w:bookmarkStart w:id="17" w:name="_Toc71100503"/>
-      <w:bookmarkStart w:id="18" w:name="_Toc70937436"/>
-      <w:r>
-        <w:rPr>
-          <w:rFonts w:ascii="Times New Roman" w:hAnsi="Times New Roman"/>
-        </w:rPr>
-        <w:t>Gebruik</w:t>
-      </w:r>
-      <w:bookmarkEnd w:id="17"/>
-      <w:bookmarkEnd w:id="18"/>
-    </w:p>
-    <w:p>
-      <w:pPr>
-        <w:rPr>
-          <w:rFonts w:ascii="Times New Roman" w:hAnsi="Times New Roman" w:cs="Times New Roman"/>
-        </w:rPr>
-      </w:pPr>
-      <w:r>
-        <w:rPr>
-          <w:rFonts w:ascii="Times New Roman" w:hAnsi="Times New Roman" w:cs="Times New Roman"/>
-        </w:rPr>
-        <w:t>Het wordt gebruikt om de documentatie met de verschillende versies op te slaan zodat er in een plek alles staat wat nodig is voor het project. Je hoeft je dan geen zorgen te maken dat voor de verschillende versies je ook nog moet zoeken voor de verschillende versies documentatie die bij de applicatie hoort.</w:t>
-      </w:r>
-    </w:p>
-    <w:p>
-      <w:pPr>
-        <w:rPr>
-          <w:rFonts w:ascii="Times New Roman" w:hAnsi="Times New Roman" w:cs="Times New Roman"/>
-        </w:rPr>
-      </w:pPr>
-    </w:p>
-    <w:p>
-      <w:pPr>
-        <w:rPr>
-          <w:rFonts w:ascii="Times New Roman" w:hAnsi="Times New Roman" w:cs="Times New Roman"/>
-        </w:rPr>
-      </w:pPr>
-    </w:p>
-    <w:p>
-      <w:pPr>
-        <w:pStyle w:val="Bijschrift"/>
+          <w:lang w:eastAsia="nl-NL"/>
+        </w:rPr>
+      </w:pPr>
+      <w:r>
+        <w:rPr>
+          <w:lang w:eastAsia="nl-NL"/>
+        </w:rPr>
+        <w:t>Op het moment van design was de mogelijkheid om meerdere talen te selecteren gekozen. Na verloop van tijd is het duidelijk geworden dat dit niet gerealiseerd zal worden in het tijdvak van dit project, daarom zal deze functie totdat het volledig geïmplementeerd is verwijderd worden.</w:t>
+      </w:r>
+    </w:p>
+    <w:p>
+      <w:pPr>
         <w:keepNext/>
       </w:pPr>
       <w:r>
-        <w:t xml:space="preserve">Figuur </w:t>
-      </w:r>
-      <w:fldSimple w:instr=" SEQ Figuur \* ARABIC ">
-        <w:r>
-          <w:rPr>
-            <w:noProof/>
-          </w:rPr>
-          <w:t>3</w:t>
-        </w:r>
-      </w:fldSimple>
-      <w:r>
-        <w:t xml:space="preserve"> Ticketbeheer door middel van GIT</w:t>
-      </w:r>
-    </w:p>
-    <w:p>
-      <w:pPr>
-        <w:rPr>
-          <w:rFonts w:ascii="Times New Roman" w:hAnsi="Times New Roman" w:cs="Times New Roman"/>
-        </w:rPr>
-      </w:pPr>
-      <w:r>
-        <w:rPr>
-          <w:rFonts w:ascii="Times New Roman" w:hAnsi="Times New Roman" w:cs="Times New Roman"/>
+        <w:rPr>
+          <w:lang w:eastAsia="nl-NL"/>
         </w:rPr>
         <w:drawing>
-          <wp:inline distT="0" distB="0" distL="0" distR="0" wp14:anchorId="0B8F9648" wp14:editId="1C77147E">
-            <wp:extent cx="4679860" cy="1943100"/>
-            <wp:effectExtent l="0" t="0" r="6985" b="0"/>
-            <wp:docPr id="4" name="Afbeelding 4"/>
+          <wp:inline distT="0" distB="0" distL="0" distR="0" wp14:anchorId="3F4C8C53" wp14:editId="6527A8B8">
+            <wp:extent cx="5760720" cy="2956916"/>
+            <wp:effectExtent l="0" t="0" r="0" b="0"/>
+            <wp:docPr id="3" name="Afbeelding 3"/>
             <wp:cNvGraphicFramePr>
               <a:graphicFrameLocks xmlns:a="http://schemas.openxmlformats.org/drawingml/2006/main" noChangeAspect="1"/>
             </wp:cNvGraphicFramePr>
@@ -2950,6 +3183,338 @@
                   <pic:spPr>
                     <a:xfrm>
                       <a:off x="0" y="0"/>
+                      <a:ext cx="5760720" cy="2956916"/>
+                    </a:xfrm>
+                    <a:prstGeom prst="rect">
+                      <a:avLst/>
+                    </a:prstGeom>
+                  </pic:spPr>
+                </pic:pic>
+              </a:graphicData>
+            </a:graphic>
+          </wp:inline>
+        </w:drawing>
+      </w:r>
+    </w:p>
+    <w:p>
+      <w:pPr>
+        <w:pStyle w:val="Bijschrift"/>
+        <w:rPr>
+          <w:lang w:eastAsia="nl-NL"/>
+        </w:rPr>
+      </w:pPr>
+      <w:r>
+        <w:t xml:space="preserve">Figuur </w:t>
+      </w:r>
+      <w:fldSimple w:instr=" SEQ Figuur \* ARABIC ">
+        <w:r>
+          <w:rPr>
+            <w:noProof/>
+          </w:rPr>
+          <w:t>3</w:t>
+        </w:r>
+      </w:fldSimple>
+      <w:r>
+        <w:t xml:space="preserve"> Voordat de talen verwijderd waren</w:t>
+      </w:r>
+    </w:p>
+    <w:p>
+      <w:pPr>
+        <w:keepNext/>
+      </w:pPr>
+      <w:r>
+        <w:rPr>
+          <w:lang w:eastAsia="nl-NL"/>
+        </w:rPr>
+        <w:drawing>
+          <wp:inline distT="0" distB="0" distL="0" distR="0" wp14:anchorId="396ACD0B" wp14:editId="0DDCA024">
+            <wp:extent cx="5760720" cy="3008975"/>
+            <wp:effectExtent l="0" t="0" r="0" b="1270"/>
+            <wp:docPr id="5" name="Afbeelding 5"/>
+            <wp:cNvGraphicFramePr>
+              <a:graphicFrameLocks xmlns:a="http://schemas.openxmlformats.org/drawingml/2006/main" noChangeAspect="1"/>
+            </wp:cNvGraphicFramePr>
+            <a:graphic xmlns:a="http://schemas.openxmlformats.org/drawingml/2006/main">
+              <a:graphicData uri="http://schemas.openxmlformats.org/drawingml/2006/picture">
+                <pic:pic xmlns:pic="http://schemas.openxmlformats.org/drawingml/2006/picture">
+                  <pic:nvPicPr>
+                    <pic:cNvPr id="0" name=""/>
+                    <pic:cNvPicPr/>
+                  </pic:nvPicPr>
+                  <pic:blipFill>
+                    <a:blip r:embed="rId10"/>
+                    <a:stretch>
+                      <a:fillRect/>
+                    </a:stretch>
+                  </pic:blipFill>
+                  <pic:spPr>
+                    <a:xfrm>
+                      <a:off x="0" y="0"/>
+                      <a:ext cx="5760720" cy="3008975"/>
+                    </a:xfrm>
+                    <a:prstGeom prst="rect">
+                      <a:avLst/>
+                    </a:prstGeom>
+                  </pic:spPr>
+                </pic:pic>
+              </a:graphicData>
+            </a:graphic>
+          </wp:inline>
+        </w:drawing>
+      </w:r>
+    </w:p>
+    <w:p>
+      <w:pPr>
+        <w:pStyle w:val="Bijschrift"/>
+        <w:rPr>
+          <w:lang w:eastAsia="nl-NL"/>
+        </w:rPr>
+      </w:pPr>
+      <w:r>
+        <w:t xml:space="preserve">Figuur </w:t>
+      </w:r>
+      <w:fldSimple w:instr=" SEQ Figuur \* ARABIC ">
+        <w:r>
+          <w:rPr>
+            <w:noProof/>
+          </w:rPr>
+          <w:t>4</w:t>
+        </w:r>
+      </w:fldSimple>
+      <w:r>
+        <w:t xml:space="preserve"> Nadat de talen verwijderd waren</w:t>
+      </w:r>
+    </w:p>
+    <w:p>
+      <w:pPr>
+        <w:rPr>
+          <w:lang w:eastAsia="nl-NL"/>
+        </w:rPr>
+      </w:pPr>
+      <w:r>
+        <w:rPr>
+          <w:lang w:eastAsia="nl-NL"/>
+        </w:rPr>
+        <w:t xml:space="preserve">   </w:t>
+      </w:r>
+    </w:p>
+    <w:p>
+      <w:pPr>
+        <w:rPr>
+          <w:rFonts w:ascii="Calibri" w:eastAsia="Times New Roman" w:hAnsi="Calibri" w:cs="Calibri"/>
+          <w:color w:val="000000"/>
+          <w:lang w:eastAsia="nl-NL"/>
+        </w:rPr>
+      </w:pPr>
+    </w:p>
+    <w:p>
+      <w:pPr>
+        <w:pStyle w:val="Kop1"/>
+        <w:rPr>
+          <w:rFonts w:ascii="Times New Roman" w:hAnsi="Times New Roman"/>
+        </w:rPr>
+      </w:pPr>
+      <w:r>
+        <w:br w:type="page"/>
+      </w:r>
+      <w:bookmarkStart w:id="15" w:name="_Toc71100501"/>
+      <w:bookmarkStart w:id="16" w:name="_Toc70937434"/>
+      <w:bookmarkStart w:id="17" w:name="_Toc70933395"/>
+      <w:bookmarkStart w:id="18" w:name="_Toc73516413"/>
+      <w:r>
+        <w:lastRenderedPageBreak/>
+        <w:t xml:space="preserve">9 </w:t>
+      </w:r>
+      <w:r>
+        <w:rPr>
+          <w:rFonts w:ascii="Times New Roman" w:hAnsi="Times New Roman"/>
+        </w:rPr>
+        <w:t>Versiebeheer</w:t>
+      </w:r>
+      <w:bookmarkEnd w:id="15"/>
+      <w:bookmarkEnd w:id="16"/>
+      <w:bookmarkEnd w:id="17"/>
+      <w:bookmarkEnd w:id="18"/>
+    </w:p>
+    <w:p>
+      <w:pPr>
+        <w:rPr>
+          <w:rFonts w:ascii="Times New Roman" w:hAnsi="Times New Roman" w:cs="Times New Roman"/>
+        </w:rPr>
+      </w:pPr>
+      <w:r>
+        <w:rPr>
+          <w:rFonts w:ascii="Times New Roman" w:hAnsi="Times New Roman" w:cs="Times New Roman"/>
+        </w:rPr>
+        <w:t>In deze paragraaf wordt beschreven hoe en waar het versiebeheer wordt bijgehouden.</w:t>
+      </w:r>
+    </w:p>
+    <w:p>
+      <w:pPr>
+        <w:rPr>
+          <w:rFonts w:ascii="Times New Roman" w:hAnsi="Times New Roman" w:cs="Times New Roman"/>
+        </w:rPr>
+      </w:pPr>
+    </w:p>
+    <w:p>
+      <w:pPr>
+        <w:pStyle w:val="Kop2"/>
+      </w:pPr>
+      <w:bookmarkStart w:id="19" w:name="_Toc71100502"/>
+      <w:bookmarkStart w:id="20" w:name="_Toc70937435"/>
+      <w:bookmarkStart w:id="21" w:name="_Toc73516414"/>
+      <w:r>
+        <w:t xml:space="preserve">1 </w:t>
+      </w:r>
+      <w:r>
+        <w:t>GIT</w:t>
+      </w:r>
+      <w:bookmarkEnd w:id="19"/>
+      <w:bookmarkEnd w:id="20"/>
+      <w:bookmarkEnd w:id="21"/>
+    </w:p>
+    <w:p>
+      <w:pPr>
+        <w:rPr>
+          <w:rFonts w:ascii="Times New Roman" w:hAnsi="Times New Roman" w:cs="Times New Roman"/>
+        </w:rPr>
+      </w:pPr>
+      <w:r>
+        <w:rPr>
+          <w:rFonts w:ascii="Times New Roman" w:hAnsi="Times New Roman" w:cs="Times New Roman"/>
+        </w:rPr>
+        <w:t>Zoals eerder behandeld is voor het bijhouden van verschillende versies van het project en de bijkomende documenten GIT gebruikt. GIT maakt het mogelijk om onderscheid te maken tussen de verschillende versies en zorgt ervoor dat je de code kunt aanpassen zonder dat dit meteen de andere versies beïnvloed.</w:t>
+      </w:r>
+    </w:p>
+    <w:p>
+      <w:pPr>
+        <w:rPr>
+          <w:rFonts w:ascii="Times New Roman" w:hAnsi="Times New Roman" w:cs="Times New Roman"/>
+        </w:rPr>
+      </w:pPr>
+    </w:p>
+    <w:p>
+      <w:pPr>
+        <w:pStyle w:val="Kop2"/>
+        <w:rPr>
+          <w:rFonts w:ascii="Times New Roman" w:hAnsi="Times New Roman" w:cs="Times New Roman"/>
+        </w:rPr>
+      </w:pPr>
+      <w:bookmarkStart w:id="22" w:name="_Toc71100503"/>
+      <w:bookmarkStart w:id="23" w:name="_Toc70937436"/>
+      <w:bookmarkStart w:id="24" w:name="_Toc73516415"/>
+      <w:r>
+        <w:rPr>
+          <w:rFonts w:ascii="Times New Roman" w:hAnsi="Times New Roman"/>
+        </w:rPr>
+        <w:t xml:space="preserve">2 </w:t>
+      </w:r>
+      <w:r>
+        <w:rPr>
+          <w:rFonts w:ascii="Times New Roman" w:hAnsi="Times New Roman"/>
+        </w:rPr>
+        <w:t>Gebruik</w:t>
+      </w:r>
+      <w:bookmarkEnd w:id="22"/>
+      <w:bookmarkEnd w:id="23"/>
+      <w:bookmarkEnd w:id="24"/>
+    </w:p>
+    <w:p>
+      <w:pPr>
+        <w:rPr>
+          <w:rFonts w:ascii="Times New Roman" w:hAnsi="Times New Roman" w:cs="Times New Roman"/>
+        </w:rPr>
+      </w:pPr>
+      <w:r>
+        <w:rPr>
+          <w:rFonts w:ascii="Times New Roman" w:hAnsi="Times New Roman" w:cs="Times New Roman"/>
+        </w:rPr>
+        <w:t>Het wordt gebruikt om de documentatie met de verschillende versies op te slaan zodat er in een plek alles staat wat nodig is voor het project. Je hoeft je dan geen zorgen te maken dat voor de verschillende versies je ook nog moet zoeken voor de verschillende versies documentatie die bij de applicatie hoort.</w:t>
+      </w:r>
+    </w:p>
+    <w:p>
+      <w:pPr>
+        <w:rPr>
+          <w:rFonts w:ascii="Times New Roman" w:hAnsi="Times New Roman" w:cs="Times New Roman"/>
+        </w:rPr>
+      </w:pPr>
+    </w:p>
+    <w:p>
+      <w:pPr>
+        <w:rPr>
+          <w:rFonts w:ascii="Times New Roman" w:hAnsi="Times New Roman" w:cs="Times New Roman"/>
+        </w:rPr>
+      </w:pPr>
+    </w:p>
+    <w:p>
+      <w:pPr>
+        <w:pStyle w:val="Bijschrift"/>
+        <w:keepNext/>
+      </w:pPr>
+      <w:r>
+        <w:t xml:space="preserve">Figuur </w:t>
+      </w:r>
+      <w:r>
+        <w:fldChar w:fldCharType="begin"/>
+      </w:r>
+      <w:r>
+        <w:instrText xml:space="preserve"> SEQ Figuur \* ARABIC </w:instrText>
+      </w:r>
+      <w:r>
+        <w:fldChar w:fldCharType="separate"/>
+      </w:r>
+      <w:r>
+        <w:rPr>
+          <w:noProof/>
+        </w:rPr>
+        <w:t>5</w:t>
+      </w:r>
+      <w:r>
+        <w:rPr>
+          <w:noProof/>
+        </w:rPr>
+        <w:fldChar w:fldCharType="end"/>
+      </w:r>
+      <w:r>
+        <w:t xml:space="preserve"> Ticketbeheer door middel van GIT</w:t>
+      </w:r>
+    </w:p>
+    <w:p>
+      <w:pPr>
+        <w:rPr>
+          <w:rFonts w:ascii="Times New Roman" w:hAnsi="Times New Roman" w:cs="Times New Roman"/>
+        </w:rPr>
+      </w:pPr>
+      <w:r>
+        <w:rPr>
+          <w:rFonts w:ascii="Times New Roman" w:hAnsi="Times New Roman" w:cs="Times New Roman"/>
+          <w:noProof/>
+          <w:lang w:eastAsia="nl-NL"/>
+        </w:rPr>
+        <w:drawing>
+          <wp:inline distT="0" distB="0" distL="0" distR="0" wp14:anchorId="0B8F9648" wp14:editId="1C77147E">
+            <wp:extent cx="4679860" cy="1943100"/>
+            <wp:effectExtent l="0" t="0" r="6985" b="0"/>
+            <wp:docPr id="4" name="Afbeelding 4"/>
+            <wp:cNvGraphicFramePr>
+              <a:graphicFrameLocks xmlns:a="http://schemas.openxmlformats.org/drawingml/2006/main" noChangeAspect="1"/>
+            </wp:cNvGraphicFramePr>
+            <a:graphic xmlns:a="http://schemas.openxmlformats.org/drawingml/2006/main">
+              <a:graphicData uri="http://schemas.openxmlformats.org/drawingml/2006/picture">
+                <pic:pic xmlns:pic="http://schemas.openxmlformats.org/drawingml/2006/picture">
+                  <pic:nvPicPr>
+                    <pic:cNvPr id="0" name=""/>
+                    <pic:cNvPicPr/>
+                  </pic:nvPicPr>
+                  <pic:blipFill>
+                    <a:blip r:embed="rId11"/>
+                    <a:stretch>
+                      <a:fillRect/>
+                    </a:stretch>
+                  </pic:blipFill>
+                  <pic:spPr>
+                    <a:xfrm>
+                      <a:off x="0" y="0"/>
                       <a:ext cx="4683207" cy="1944490"/>
                     </a:xfrm>
                     <a:prstGeom prst="rect">
@@ -2977,7 +3542,6 @@
       <w:pPr>
         <w:pStyle w:val="Kop1"/>
       </w:pPr>
-      <w:bookmarkStart w:id="19" w:name="_Toc73348605"/>
     </w:p>
     <w:p>
       <w:pPr>
@@ -2998,18 +3562,20 @@
       <w:pPr>
         <w:spacing w:after="200" w:line="276" w:lineRule="auto"/>
       </w:pPr>
-      <w:bookmarkStart w:id="20" w:name="_GoBack"/>
-      <w:bookmarkEnd w:id="20"/>
     </w:p>
     <w:p>
       <w:pPr>
         <w:pStyle w:val="Kop1"/>
       </w:pPr>
+      <w:bookmarkStart w:id="25" w:name="_Toc73516416"/>
       <w:r>
         <w:lastRenderedPageBreak/>
-        <w:t>9 Eisen</w:t>
-      </w:r>
-      <w:bookmarkEnd w:id="19"/>
+        <w:t>10</w:t>
+      </w:r>
+      <w:r>
+        <w:t xml:space="preserve"> Eisen</w:t>
+      </w:r>
+      <w:bookmarkEnd w:id="25"/>
     </w:p>
     <w:p>
       <w:pPr>
@@ -5438,6 +6004,7 @@
     <w:rsid w:val="00B94A2C"/>
     <w:rsid w:val="00C01E1A"/>
     <w:rsid w:val="00E545C1"/>
+    <w:rsid w:val="00F538DE"/>
     <w:rsid w:val="00F77B18"/>
   </w:rsids>
   <m:mathPr>

</xml_diff>